<commit_message>
First sample level (simple) done
</commit_message>
<xml_diff>
--- a/Manuale0_2.docx
+++ b/Manuale0_2.docx
@@ -146,13 +146,13 @@
           <w:bCs/>
           <w:lang w:val="it-IT"/>
         </w:rPr>
-        <w:t>TOTALMENTE o IN PARTE</w:t>
-      </w:r>
-      <w:r>
-        <w:rPr>
-          <w:lang w:val="it-IT"/>
-        </w:rPr>
-        <w:t xml:space="preserve"> con la disposizione di cubi della più recente stanza quadrata.</w:t>
+        <w:t xml:space="preserve">TOTALMENTE </w:t>
+      </w:r>
+      <w:r>
+        <w:rPr>
+          <w:lang w:val="it-IT"/>
+        </w:rPr>
+        <w:t>con la disposizione di cubi della più recente stanza quadrata.</w:t>
       </w:r>
     </w:p>
     <w:tbl>
@@ -3368,7 +3368,21 @@
         <w:rPr>
           <w:lang w:val="it-IT"/>
         </w:rPr>
-        <w:t xml:space="preserve">NUMERO X TIPO DI STANZA -&gt; tieni a mente se sei hai risolto </w:t>
+        <w:t xml:space="preserve">NUMERO X TIPO DI STANZA -&gt; tieni a mente se sei hai </w:t>
+      </w:r>
+      <w:r>
+        <w:rPr>
+          <w:lang w:val="it-IT"/>
+        </w:rPr>
+        <w:t xml:space="preserve">già </w:t>
+      </w:r>
+      <w:bookmarkStart w:id="0" w:name="_GoBack"/>
+      <w:bookmarkEnd w:id="0"/>
+      <w:r>
+        <w:rPr>
+          <w:lang w:val="it-IT"/>
+        </w:rPr>
+        <w:t xml:space="preserve">risolto </w:t>
       </w:r>
       <w:r>
         <w:rPr>
@@ -5087,8 +5101,6 @@
           <w:lang w:val="it-IT"/>
         </w:rPr>
       </w:pPr>
-      <w:bookmarkStart w:id="0" w:name="_GoBack"/>
-      <w:bookmarkEnd w:id="0"/>
     </w:p>
     <w:sectPr>
       <w:pgSz w:w="11906" w:h="16838"/>

</xml_diff>

<commit_message>
First sample level (simple) re-done
</commit_message>
<xml_diff>
--- a/Manuale0_2.docx
+++ b/Manuale0_2.docx
@@ -3376,6 +3376,18 @@
         </w:rPr>
         <w:t xml:space="preserve">già </w:t>
       </w:r>
+    </w:p>
+    <w:p>
+      <w:pPr>
+        <w:pStyle w:val="ListParagraph"/>
+        <w:numPr>
+          <w:ilvl w:val="0"/>
+          <w:numId w:val="3"/>
+        </w:numPr>
+        <w:rPr>
+          <w:lang w:val="it-IT"/>
+        </w:rPr>
+      </w:pPr>
       <w:bookmarkStart w:id="0" w:name="_GoBack"/>
       <w:bookmarkEnd w:id="0"/>
       <w:r>

</xml_diff>

<commit_message>
Samplelevel2 done without deadends
</commit_message>
<xml_diff>
--- a/Manuale0_2.docx
+++ b/Manuale0_2.docx
@@ -3388,8 +3388,6 @@
           <w:lang w:val="it-IT"/>
         </w:rPr>
       </w:pPr>
-      <w:bookmarkStart w:id="0" w:name="_GoBack"/>
-      <w:bookmarkEnd w:id="0"/>
       <w:r>
         <w:rPr>
           <w:lang w:val="it-IT"/>
@@ -5078,8 +5076,17 @@
           <w:u w:val="single"/>
           <w:lang w:val="it-IT"/>
         </w:rPr>
-        <w:t>ovvero ci sono oggetti posizionati diversamente tra la stanza attuale e la precedente</w:t>
-      </w:r>
+        <w:t xml:space="preserve">ovvero ci sono oggetti posizionati diversamente tra la stanza attuale e la </w:t>
+      </w:r>
+      <w:r>
+        <w:rPr>
+          <w:u w:val="single"/>
+          <w:lang w:val="it-IT"/>
+        </w:rPr>
+        <w:t>più recente triangolare</w:t>
+      </w:r>
+      <w:bookmarkStart w:id="0" w:name="_GoBack"/>
+      <w:bookmarkEnd w:id="0"/>
       <w:r>
         <w:rPr>
           <w:lang w:val="it-IT"/>

</xml_diff>